<commit_message>
Enabled and added migration and updated database
</commit_message>
<xml_diff>
--- a/13_Movie_Library_User_Stories.docx
+++ b/13_Movie_Library_User_Stories.docx
@@ -69,17 +69,32 @@
       </w:hyperlink>
     </w:p>
     <w:p>
+      <w:r>
+        <w:rPr>
+          <w:b/>
+          <w:bCs/>
+        </w:rPr>
+        <w:t>Total points:</w:t>
+      </w:r>
+      <w:r>
+        <w:t xml:space="preserve"> /70</w:t>
+      </w:r>
+    </w:p>
+    <w:p>
+      <w:pPr>
+        <w:rPr>
+          <w:rFonts w:eastAsia="Times New Roman" w:cstheme="minorHAnsi"/>
+          <w:highlight w:val="green"/>
+        </w:rPr>
+      </w:pPr>
       <w:bookmarkStart w:id="0" w:name="_GoBack"/>
       <w:bookmarkEnd w:id="0"/>
       <w:r>
         <w:rPr>
-          <w:b/>
-          <w:bCs/>
-        </w:rPr>
-        <w:t>Total points:</w:t>
-      </w:r>
-      <w:r>
-        <w:t xml:space="preserve"> /70</w:t>
+          <w:rFonts w:eastAsia="Times New Roman" w:cstheme="minorHAnsi"/>
+          <w:highlight w:val="green"/>
+        </w:rPr>
+        <w:t>(5 points): As a developer, I want to make good, consistent commits.</w:t>
       </w:r>
     </w:p>
     <w:p>
@@ -90,29 +105,21 @@
       </w:pPr>
       <w:r>
         <w:rPr>
+          <w:highlight w:val="green"/>
+        </w:rPr>
+        <w:t xml:space="preserve">(2.5 points) </w:t>
+      </w:r>
+      <w:r>
+        <w:rPr>
           <w:rFonts w:eastAsia="Times New Roman" w:cstheme="minorHAnsi"/>
-        </w:rPr>
-        <w:t>(5 points): As a developer, I want to make good, consistent commits.</w:t>
-      </w:r>
-    </w:p>
-    <w:p>
-      <w:pPr>
+          <w:highlight w:val="green"/>
+        </w:rPr>
+        <w:t xml:space="preserve">As a developer, I want to create a Movie </w:t>
+      </w:r>
+      <w:r>
         <w:rPr>
           <w:rFonts w:eastAsia="Times New Roman" w:cstheme="minorHAnsi"/>
-        </w:rPr>
-      </w:pPr>
-      <w:r>
-        <w:t xml:space="preserve">(2.5 points) </w:t>
-      </w:r>
-      <w:r>
-        <w:rPr>
-          <w:rFonts w:eastAsia="Times New Roman" w:cstheme="minorHAnsi"/>
-        </w:rPr>
-        <w:t xml:space="preserve">As a developer, I want to create a Movie </w:t>
-      </w:r>
-      <w:r>
-        <w:rPr>
-          <w:rFonts w:eastAsia="Times New Roman" w:cstheme="minorHAnsi"/>
+          <w:highlight w:val="green"/>
         </w:rPr>
         <w:t>model with properties for title, genre, and director name.</w:t>
       </w:r>
@@ -282,7 +289,7 @@
       </w:pPr>
     </w:pPrDefault>
   </w:docDefaults>
-  <w:latentStyles w:defLockedState="0" w:defUIPriority="99" w:defSemiHidden="0" w:defUnhideWhenUsed="0" w:defQFormat="0" w:count="376">
+  <w:latentStyles w:defLockedState="0" w:defUIPriority="99" w:defSemiHidden="0" w:defUnhideWhenUsed="0" w:defQFormat="0" w:count="377">
     <w:lsdException w:name="Normal" w:uiPriority="0" w:qFormat="1"/>
     <w:lsdException w:name="heading 1" w:uiPriority="9" w:qFormat="1"/>
     <w:lsdException w:name="heading 2" w:semiHidden="1" w:uiPriority="9" w:unhideWhenUsed="1" w:qFormat="1"/>
@@ -388,7 +395,6 @@
     <w:lsdException w:name="HTML Sample" w:semiHidden="1" w:unhideWhenUsed="1"/>
     <w:lsdException w:name="HTML Typewriter" w:semiHidden="1" w:unhideWhenUsed="1"/>
     <w:lsdException w:name="HTML Variable" w:semiHidden="1" w:unhideWhenUsed="1"/>
-    <w:lsdException w:name="Normal Table" w:semiHidden="1" w:unhideWhenUsed="1"/>
     <w:lsdException w:name="annotation subject" w:semiHidden="1" w:unhideWhenUsed="1"/>
     <w:lsdException w:name="No List" w:semiHidden="1" w:unhideWhenUsed="1"/>
     <w:lsdException w:name="Outline List 1" w:semiHidden="1" w:unhideWhenUsed="1"/>
@@ -435,10 +441,8 @@
     <w:lsdException w:name="Table Subtle 2" w:semiHidden="1" w:unhideWhenUsed="1"/>
     <w:lsdException w:name="Table Web 1" w:semiHidden="1" w:unhideWhenUsed="1"/>
     <w:lsdException w:name="Table Web 2" w:semiHidden="1" w:unhideWhenUsed="1"/>
-    <w:lsdException w:name="Table Web 3" w:semiHidden="1" w:unhideWhenUsed="1"/>
     <w:lsdException w:name="Balloon Text" w:semiHidden="1" w:unhideWhenUsed="1"/>
     <w:lsdException w:name="Table Grid" w:uiPriority="39"/>
-    <w:lsdException w:name="Table Theme" w:semiHidden="1" w:unhideWhenUsed="1"/>
     <w:lsdException w:name="Placeholder Text" w:semiHidden="1"/>
     <w:lsdException w:name="No Spacing" w:uiPriority="1" w:qFormat="1"/>
     <w:lsdException w:name="Light Shading" w:uiPriority="60"/>
@@ -659,6 +663,7 @@
     <w:lsdException w:name="Hashtag" w:semiHidden="1" w:unhideWhenUsed="1"/>
     <w:lsdException w:name="Unresolved Mention" w:semiHidden="1" w:unhideWhenUsed="1"/>
     <w:lsdException w:name="Smart Link" w:semiHidden="1" w:unhideWhenUsed="1"/>
+    <w:lsdException w:name="Smart Link Error" w:semiHidden="1" w:unhideWhenUsed="1"/>
   </w:latentStyles>
   <w:style w:type="paragraph" w:default="1" w:styleId="Normal">
     <w:name w:val="Normal"/>

</xml_diff>

<commit_message>
Created function to retrieve movie object in JSON format calling it by the movieId.  Functionality confirmed.
</commit_message>
<xml_diff>
--- a/13_Movie_Library_User_Stories.docx
+++ b/13_Movie_Library_User_Stories.docx
@@ -149,7 +149,48 @@
     </w:p>
     <w:p>
       <w:r>
+        <w:rPr>
+          <w:highlight w:val="green"/>
+        </w:rPr>
         <w:t>(2.5 points) As a developer, I want to implement the seeded data that was given to me by the instructors, so that my database will be seeded.</w:t>
+      </w:r>
+    </w:p>
+    <w:p>
+      <w:r>
+        <w:rPr>
+          <w:highlight w:val="green"/>
+        </w:rPr>
+        <w:t xml:space="preserve">(5 points) </w:t>
+      </w:r>
+      <w:r>
+        <w:rPr>
+          <w:highlight w:val="green"/>
+        </w:rPr>
+        <w:t xml:space="preserve">As a developer, I want to use </w:t>
+      </w:r>
+      <w:r>
+        <w:rPr>
+          <w:highlight w:val="green"/>
+        </w:rPr>
+        <w:t xml:space="preserve">Postman to make a </w:t>
+      </w:r>
+      <w:r>
+        <w:rPr>
+          <w:highlight w:val="green"/>
+        </w:rPr>
+        <w:t xml:space="preserve">POST, PUT, and both GET requests </w:t>
+      </w:r>
+      <w:r>
+        <w:rPr>
+          <w:highlight w:val="green"/>
+        </w:rPr>
+        <w:t xml:space="preserve">(get by id  and get all) </w:t>
+      </w:r>
+      <w:r>
+        <w:rPr>
+          <w:highlight w:val="green"/>
+        </w:rPr>
+        <w:t>request to my REST web API, save it to a collection, and then export it as a JSON from Postman.</w:t>
       </w:r>
     </w:p>
     <w:p>
@@ -159,48 +200,33 @@
         <w:rPr>
           <w:highlight w:val="green"/>
         </w:rPr>
+        <w:t xml:space="preserve">(10 points) </w:t>
+      </w:r>
+      <w:r>
+        <w:rPr>
+          <w:highlight w:val="green"/>
+        </w:rPr>
+        <w:t>As a developer, I want to</w:t>
+      </w:r>
+      <w:r>
+        <w:rPr>
+          <w:highlight w:val="green"/>
+        </w:rPr>
+        <w:t xml:space="preserve"> have an aesthetically pleasing user interface (webpages) to ensure a great user experience.</w:t>
+      </w:r>
+    </w:p>
+    <w:p>
+      <w:r>
+        <w:rPr>
+          <w:highlight w:val="green"/>
+        </w:rPr>
         <w:t xml:space="preserve">(5 points) </w:t>
       </w:r>
       <w:r>
         <w:rPr>
           <w:highlight w:val="green"/>
         </w:rPr>
-        <w:t xml:space="preserve">As a developer, I want to use </w:t>
-      </w:r>
-      <w:r>
-        <w:rPr>
-          <w:highlight w:val="green"/>
-        </w:rPr>
-        <w:t xml:space="preserve">Postman to make a </w:t>
-      </w:r>
-      <w:r>
-        <w:rPr>
-          <w:highlight w:val="green"/>
-        </w:rPr>
-        <w:t xml:space="preserve">POST, PUT, and both GET requests </w:t>
-      </w:r>
-      <w:r>
-        <w:rPr>
-          <w:highlight w:val="green"/>
-        </w:rPr>
-        <w:t xml:space="preserve">(get by id  and get all) </w:t>
-      </w:r>
-      <w:r>
-        <w:rPr>
-          <w:highlight w:val="green"/>
-        </w:rPr>
-        <w:t>request to my REST web API, save it to a collection, and then export it as a JSON from Postman.</w:t>
-      </w:r>
-    </w:p>
-    <w:p>
-      <w:r>
-        <w:t xml:space="preserve">(10 points) </w:t>
-      </w:r>
-      <w:r>
-        <w:t>As a developer, I want to</w:t>
-      </w:r>
-      <w:r>
-        <w:t xml:space="preserve"> have an aesthetically pleasing user interface (webpages) to ensure a great user experience.</w:t>
+        <w:t>As a film enthusiast, I want to be able to see the details of a movie, including title, genre, and director name.</w:t>
       </w:r>
     </w:p>
     <w:p>
@@ -208,25 +234,23 @@
         <w:t xml:space="preserve">(5 points) </w:t>
       </w:r>
       <w:r>
-        <w:t>As a film enthusiast, I want to be able to see the details of a movie, including title, genre, and director name.</w:t>
-      </w:r>
-    </w:p>
-    <w:p>
-      <w:r>
+        <w:t xml:space="preserve">As a film enthusiast, I want to </w:t>
+      </w:r>
+      <w:r>
+        <w:t>be able to update the details of a movie, including title, genre, and director name.</w:t>
+      </w:r>
+    </w:p>
+    <w:p>
+      <w:r>
+        <w:rPr>
+          <w:highlight w:val="green"/>
+        </w:rPr>
         <w:t xml:space="preserve">(5 points) </w:t>
       </w:r>
       <w:r>
-        <w:t xml:space="preserve">As a film enthusiast, I want to </w:t>
-      </w:r>
-      <w:r>
-        <w:t>be able to update the details of a movie, including title, genre, and director name.</w:t>
-      </w:r>
-    </w:p>
-    <w:p>
-      <w:r>
-        <w:t xml:space="preserve">(5 points) </w:t>
-      </w:r>
-      <w:r>
+        <w:rPr>
+          <w:highlight w:val="green"/>
+        </w:rPr>
         <w:t>As a film enthusiast, I want to be able to add a new movie with details, including title, genre, and director name.</w:t>
       </w:r>
     </w:p>

</xml_diff>